<commit_message>
word file updated and flows added
</commit_message>
<xml_diff>
--- a/1hoofdstukICTEO14.docx
+++ b/1hoofdstukICTEO14.docx
@@ -5,6 +5,7 @@
     <w:p>
       <w:r>
         <w:rPr>
+          <w:noProof/>
           <w:lang w:eastAsia="nl-NL"/>
         </w:rPr>
         <w:drawing>
@@ -62,6 +63,7 @@
     <w:p>
       <w:r>
         <w:rPr>
+          <w:noProof/>
           <w:lang w:eastAsia="nl-NL"/>
         </w:rPr>
         <mc:AlternateContent>
@@ -1478,6 +1480,7 @@
     <w:p>
       <w:r>
         <w:rPr>
+          <w:noProof/>
           <w:lang w:eastAsia="nl-NL"/>
         </w:rPr>
         <mc:AlternateContent>
@@ -4401,55 +4404,7 @@
           <w:fldChar w:fldCharType="end"/>
         </w:r>
       </w:hyperlink>
-      <w:bookmarkStart w:id="0" w:name="_GoBack"/>
-      <w:bookmarkEnd w:id="0"/>
-      <w:r>
-        <w:rPr>
-          <w:rStyle w:val="Hyperlink"/>
-          <w:noProof/>
-        </w:rPr>
-        <w:fldChar w:fldCharType="begin"/>
-      </w:r>
-      <w:r>
-        <w:rPr>
-          <w:rStyle w:val="Hyperlink"/>
-          <w:noProof/>
-        </w:rPr>
-        <w:instrText xml:space="preserve"> </w:instrText>
-      </w:r>
-      <w:r>
-        <w:rPr>
-          <w:noProof/>
-        </w:rPr>
-        <w:instrText>HYPERLINK \l "_Toc4623024"</w:instrText>
-      </w:r>
-      <w:r>
-        <w:rPr>
-          <w:rStyle w:val="Hyperlink"/>
-          <w:noProof/>
-        </w:rPr>
-        <w:instrText xml:space="preserve"> </w:instrText>
-      </w:r>
-      <w:r>
-        <w:rPr>
-          <w:rStyle w:val="Hyperlink"/>
-          <w:noProof/>
-        </w:rPr>
-      </w:r>
-      <w:r>
-        <w:rPr>
-          <w:rStyle w:val="Hyperlink"/>
-          <w:noProof/>
-        </w:rPr>
-        <w:fldChar w:fldCharType="separate"/>
-      </w:r>
-      <w:r>
-        <w:rPr>
-          <w:rStyle w:val="Hyperlink"/>
-          <w:noProof/>
-        </w:rPr>
-        <w:fldChar w:fldCharType="end"/>
-      </w:r>
+      <w:hyperlink w:anchor="_Toc4623024" w:history="1"/>
     </w:p>
     <w:p>
       <w:pPr>
@@ -4760,12 +4715,12 @@
       <w:pPr>
         <w:pStyle w:val="Heading1"/>
       </w:pPr>
-      <w:bookmarkStart w:id="1" w:name="_Toc4622989"/>
+      <w:bookmarkStart w:id="0" w:name="_Toc4622989"/>
       <w:r>
         <w:lastRenderedPageBreak/>
         <w:t>Figurenlijst</w:t>
       </w:r>
-      <w:bookmarkEnd w:id="1"/>
+      <w:bookmarkEnd w:id="0"/>
     </w:p>
     <w:p/>
     <w:p>
@@ -4788,12 +4743,12 @@
       <w:pPr>
         <w:pStyle w:val="Heading1"/>
       </w:pPr>
-      <w:bookmarkStart w:id="2" w:name="_Toc4622990"/>
+      <w:bookmarkStart w:id="1" w:name="_Toc4622990"/>
       <w:r>
         <w:lastRenderedPageBreak/>
         <w:t>Tabellenlijst</w:t>
       </w:r>
-      <w:bookmarkEnd w:id="2"/>
+      <w:bookmarkEnd w:id="1"/>
     </w:p>
     <w:p/>
     <w:p>
@@ -4816,12 +4771,12 @@
       <w:pPr>
         <w:pStyle w:val="Heading1"/>
       </w:pPr>
-      <w:bookmarkStart w:id="3" w:name="_Toc4622991"/>
+      <w:bookmarkStart w:id="2" w:name="_Toc4622991"/>
       <w:r>
         <w:lastRenderedPageBreak/>
         <w:t>Afkortingenlijst</w:t>
       </w:r>
-      <w:bookmarkEnd w:id="3"/>
+      <w:bookmarkEnd w:id="2"/>
     </w:p>
     <w:p>
       <w:r>
@@ -4890,12 +4845,12 @@
       <w:pPr>
         <w:pStyle w:val="Heading1"/>
       </w:pPr>
-      <w:bookmarkStart w:id="4" w:name="_Toc4622992"/>
+      <w:bookmarkStart w:id="3" w:name="_Toc4622992"/>
       <w:r>
         <w:lastRenderedPageBreak/>
         <w:t>Begrippenlijst</w:t>
       </w:r>
-      <w:bookmarkEnd w:id="4"/>
+      <w:bookmarkEnd w:id="3"/>
     </w:p>
     <w:p>
       <w:proofErr w:type="spellStart"/>
@@ -4931,42 +4886,52 @@
       <w:pPr>
         <w:pStyle w:val="Heading1"/>
       </w:pPr>
-      <w:bookmarkStart w:id="5" w:name="_Toc4622993"/>
+      <w:bookmarkStart w:id="4" w:name="_Toc4622993"/>
       <w:r>
         <w:lastRenderedPageBreak/>
         <w:t>Inleiding</w:t>
       </w:r>
-      <w:bookmarkEnd w:id="5"/>
-    </w:p>
-    <w:p>
-      <w:r>
-        <w:t xml:space="preserve">In dit project wordt een website ontwikkeld waarop de groepsvorming van het vak </w:t>
-      </w:r>
+      <w:bookmarkEnd w:id="4"/>
+    </w:p>
+    <w:p>
       <w:r>
         <w:rPr>
+          <w:rFonts w:cs="Calibri"/>
+          <w:color w:val="000000"/>
+        </w:rPr>
+        <w:t xml:space="preserve">In dit project wordt een website ontwikkeld dat als doel heeft een nieuw platform op te zetten voor het vak </w:t>
+      </w:r>
+      <w:r>
+        <w:rPr>
+          <w:rFonts w:cs="Calibri"/>
           <w:i/>
+          <w:iCs/>
+          <w:color w:val="000000"/>
         </w:rPr>
         <w:t>Project</w:t>
       </w:r>
       <w:r>
-        <w:t xml:space="preserve"> kan plaatsvinden. Het doel van deze site is om een nieuw platform op te zetten zodat groepen makkelijker gevormd kunnen worden voor het vak </w:t>
-      </w:r>
-      <w:r>
         <w:rPr>
-          <w:i/>
+          <w:rFonts w:cs="Calibri"/>
+          <w:color w:val="000000"/>
         </w:rPr>
-        <w:t>Project</w:t>
-      </w:r>
-      <w:r>
         <w:t xml:space="preserve"> dat gegeven wordt in het tweede jaar Elektronica-ICT aan de hogeschool </w:t>
       </w:r>
       <w:proofErr w:type="spellStart"/>
       <w:r>
+        <w:rPr>
+          <w:rFonts w:cs="Calibri"/>
+          <w:color w:val="000000"/>
+        </w:rPr>
         <w:t>Odisee</w:t>
       </w:r>
       <w:proofErr w:type="spellEnd"/>
       <w:r>
-        <w:t>. Hierbij wordt ook de huidige procedure in vraag gesteld.</w:t>
+        <w:rPr>
+          <w:rFonts w:cs="Calibri"/>
+          <w:color w:val="000000"/>
+        </w:rPr>
+        <w:t>. Het platform is noodzakelijk zodat de groepen makkelijker gevormd kunnen worden en projecten zonder problemen toegevoegd, bewerkt, verwerkt en geaccepteerd worden. Hierbij wordt de huidige procedure in vraag gesteld.</w:t>
       </w:r>
     </w:p>
     <w:p>
@@ -4981,10 +4946,19 @@
     </w:p>
     <w:p>
       <w:r>
-        <w:t xml:space="preserve">Om deze website te maken zonder code van de bestaande website te gebruiken, wordt het volledige bouwproces van een nieuwe website doorlopen. Dit wil zeggen dat user </w:t>
+        <w:t xml:space="preserve">Om deze website te maken zonder code van de bestaande website te gebruiken, wordt het volledige bouwproces van een nieuwe website doorlopen. Dit wil zeggen dat </w:t>
+      </w:r>
+      <w:r>
+        <w:rPr>
+          <w:highlight w:val="yellow"/>
+        </w:rPr>
+        <w:t xml:space="preserve">user </w:t>
       </w:r>
       <w:proofErr w:type="spellStart"/>
       <w:r>
+        <w:rPr>
+          <w:highlight w:val="yellow"/>
+        </w:rPr>
         <w:t>experience</w:t>
       </w:r>
       <w:proofErr w:type="spellEnd"/>
@@ -4997,49 +4971,56 @@
       </w:r>
       <w:proofErr w:type="spellEnd"/>
       <w:r>
-        <w:t xml:space="preserve"> </w:t>
+        <w:t xml:space="preserve"> framework, het belangrijkste gedeelte. Daarna wordt het grafische gedeelte toegevoegd op basis van CSS en Jav</w:t>
+      </w:r>
+      <w:bookmarkStart w:id="5" w:name="_GoBack"/>
+      <w:bookmarkEnd w:id="5"/>
+      <w:r>
+        <w:t>ascript.</w:t>
+      </w:r>
+      <w:r>
+        <w:t xml:space="preserve"> Dit wordt praktisch gerealiseerd door </w:t>
+      </w:r>
+      <w:r>
+        <w:rPr>
+          <w:highlight w:val="yellow"/>
+        </w:rPr>
+        <w:t>Bootstrapklassen en Vue-componenten.</w:t>
+      </w:r>
+    </w:p>
+    <w:p>
+      <w:pPr>
+        <w:spacing w:after="160" w:line="259" w:lineRule="auto"/>
+      </w:pPr>
+      <w:proofErr w:type="gramStart"/>
+      <w:r>
+        <w:t>Indien</w:t>
+      </w:r>
+      <w:proofErr w:type="gramEnd"/>
+      <w:r>
+        <w:t xml:space="preserve"> de nieuwe versie goedkeuring krijgt, kan deze worden gehost op hetzelfde adres van de huidige website. Op deze manier blijven de resources dezelfde.</w:t>
+      </w:r>
+    </w:p>
+    <w:p>
+      <w:r>
+        <w:t xml:space="preserve">In dit rapport worden de verschillende stappen bij het maken van een nieuwe website onderzocht. Zo worden de fases van </w:t>
+      </w:r>
+      <w:r>
+        <w:rPr>
+          <w:highlight w:val="yellow"/>
+        </w:rPr>
+        <w:t xml:space="preserve">user </w:t>
       </w:r>
       <w:proofErr w:type="spellStart"/>
       <w:r>
-        <w:t>framework</w:t>
+        <w:rPr>
+          <w:highlight w:val="yellow"/>
+        </w:rPr>
+        <w:t>experience</w:t>
       </w:r>
       <w:proofErr w:type="spellEnd"/>
       <w:r>
-        <w:t>, het belangrijkste gedeelte. Daarna wordt het grafische gedeelte toegevoegd op basis van CSS en Javascript.</w:t>
-      </w:r>
-    </w:p>
-    <w:p>
-      <w:pPr>
-        <w:spacing w:after="160" w:line="259" w:lineRule="auto"/>
-      </w:pPr>
-      <w:proofErr w:type="gramStart"/>
-      <w:r>
-        <w:t>Indien</w:t>
-      </w:r>
-      <w:proofErr w:type="gramEnd"/>
-      <w:r>
-        <w:t xml:space="preserve"> de nieuwe versie goedkeuring krijgt, kan deze worden gehost op hetzelfde adres van de huidige website. Op deze manier blijven de resources dezelfde.</w:t>
-      </w:r>
-    </w:p>
-    <w:p>
-      <w:r>
-        <w:t xml:space="preserve">In dit rapport worden de verschillende stappen bij het maken van een nieuwe website onderzocht. Zo worden de fases van user </w:t>
-      </w:r>
-      <w:proofErr w:type="spellStart"/>
-      <w:r>
-        <w:t>experience</w:t>
-      </w:r>
-      <w:proofErr w:type="spellEnd"/>
-      <w:r>
-        <w:t xml:space="preserve"> uitgelegd in het eerste hoofdstuk. Vervolgens wordt er bekeken of er best gewerkt wordt met een </w:t>
-      </w:r>
-      <w:proofErr w:type="spellStart"/>
-      <w:r>
-        <w:t>framework</w:t>
-      </w:r>
-      <w:proofErr w:type="spellEnd"/>
-      <w:r>
-        <w:t xml:space="preserve"> (backend). </w:t>
+        <w:t xml:space="preserve"> uitgelegd in het eerste hoofdstuk. Vervolgens wordt er bekeken of er best gewerkt wordt met een framework (backend). </w:t>
       </w:r>
       <w:proofErr w:type="gramStart"/>
       <w:r>
@@ -5083,15 +5064,7 @@
     </w:p>
     <w:p>
       <w:r>
-        <w:t xml:space="preserve">Bij het verwerken van de huidige projectenwebsite is er terug vanaf nul begonnen. Dit wil zeggen dat er eerst onderzocht wordt wat de verlangens zijn van alle potentiële gebruikers. Vervolgens worden de twee belangrijkste </w:t>
-      </w:r>
-      <w:proofErr w:type="spellStart"/>
-      <w:r>
-        <w:t>persona’s</w:t>
-      </w:r>
-      <w:proofErr w:type="spellEnd"/>
-      <w:r>
-        <w:t xml:space="preserve"> opgesteld. Dit zijn de stereotype gebruikers van de toekomstige website. Deze visualiseren een meer algemeen beeld van zowel student als docent. </w:t>
+        <w:t xml:space="preserve">Bij het verwerken van de huidige projectenwebsite is er terug vanaf nul begonnen. Dit wil zeggen dat er eerst onderzocht wordt wat de verlangens zijn van alle potentiële gebruikers. Vervolgens worden de twee belangrijkste persona’s opgesteld. Dit zijn de stereotype gebruikers van de toekomstige website. Deze visualiseren een meer algemeen beeld van zowel student als docent. </w:t>
       </w:r>
       <w:r>
         <w:br/>
@@ -5099,29 +5072,22 @@
       </w:r>
       <w:r>
         <w:br/>
-        <w:t xml:space="preserve">Als laatste worden de </w:t>
+        <w:t xml:space="preserve">Als laatste worden de wireframes gemaakt. Dit zijn de schetsen die de </w:t>
       </w:r>
       <w:proofErr w:type="spellStart"/>
       <w:r>
-        <w:t>wireframes</w:t>
+        <w:rPr>
+          <w:highlight w:val="yellow"/>
+        </w:rPr>
+        <w:t>frontenddesigners</w:t>
       </w:r>
       <w:proofErr w:type="spellEnd"/>
       <w:r>
-        <w:t xml:space="preserve"> gemaakt. Dit zijn de schetsen die de </w:t>
-      </w:r>
-      <w:proofErr w:type="spellStart"/>
-      <w:r>
-        <w:t>frontend</w:t>
-      </w:r>
-      <w:proofErr w:type="spellEnd"/>
-      <w:r>
-        <w:t xml:space="preserve"> designers krijgen zodat ze weten hoe de </w:t>
-      </w:r>
-      <w:proofErr w:type="spellStart"/>
-      <w:r>
-        <w:t>layout</w:t>
-      </w:r>
-      <w:proofErr w:type="spellEnd"/>
+        <w:t xml:space="preserve"> krijgen zodat ze weten hoe de </w:t>
+      </w:r>
+      <w:r>
+        <w:t>lay-out</w:t>
+      </w:r>
       <w:r>
         <w:t xml:space="preserve"> eruit moet zien. Tegelijkertijd geeft het de uitvoerende programmeur nog vrijheid om kleine zaken te wijzigen en het grafisch nog mooier te maken.</w:t>
       </w:r>
@@ -5152,12 +5118,89 @@
     </w:p>
     <w:p>
       <w:r>
-        <w:t>Omdat meneer Sanders ons niet direct te woord kon staan, haalt hij de belangrijkste werkpunten aan via mail (Bijlage 1). Uit deze mail kunnen al direct een aantal kernideeën worden gehaald. Met deze ideeën wordt dan een recentere en meer specifieke vragenlijst gemaakt voor mevrouw Martens (Bijlage 2). Hierdoor worden bepaalde zaken bevestigd en andere tegengesproken. Zo stelt meneer Sanders voor om het ook mogelijk te maken om mededelingen te kunnen plaatsen op de site (net zoals bij Toledo het geval is).</w:t>
-      </w:r>
-    </w:p>
-    <w:p>
-      <w:r>
-        <w:t>De aandachtspunten waar beide docenten het mee eens zijn, zijn zeker de zaken die het belangrijkste zijn. De overige knelpunten waar beide docenten een uiteenlopende mening hebben, zijn inspiratie voor de vragenlijst van de studenten (Bijlage 3).</w:t>
+        <w:t xml:space="preserve">Omdat meneer Sanders </w:t>
+      </w:r>
+      <w:r>
+        <w:t>niet onmiddellijk een afspraak kon maken</w:t>
+      </w:r>
+      <w:r>
+        <w:t xml:space="preserve">, haalt hij de belangrijkste werkpunten aan via mail </w:t>
+      </w:r>
+      <w:r>
+        <w:t>[1]</w:t>
+      </w:r>
+      <w:r>
+        <w:t>.</w:t>
+      </w:r>
+      <w:r>
+        <w:t xml:space="preserve"> Op deze manier loopt het maken van de site geen vertraging op.</w:t>
+      </w:r>
+      <w:r>
+        <w:t xml:space="preserve"> Uit deze mail kunnen al direct een aantal kernideeën worden gehaald. </w:t>
+      </w:r>
+      <w:r>
+        <w:rPr>
+          <w:rFonts w:cs="Calibri"/>
+          <w:color w:val="000000"/>
+        </w:rPr>
+        <w:t xml:space="preserve">Deze ideeën </w:t>
+      </w:r>
+      <w:r>
+        <w:rPr>
+          <w:rFonts w:cs="Calibri"/>
+          <w:color w:val="000000"/>
+        </w:rPr>
+        <w:t>vormen</w:t>
+      </w:r>
+      <w:r>
+        <w:rPr>
+          <w:rFonts w:cs="Calibri"/>
+          <w:color w:val="000000"/>
+        </w:rPr>
+        <w:t xml:space="preserve"> dan de basis voor een recentere en meer specifieke vragenlijst gemaakt voor mevrouw Martens (Bijlage 2).</w:t>
+      </w:r>
+      <w:r>
+        <w:t xml:space="preserve"> </w:t>
+      </w:r>
+      <w:r>
+        <w:t>Hierdoor worden bepaalde zaken bevestigd en andere tegengesproken. Zo stelt meneer Sanders voor om het ook mogelijk te maken om mededelingen te kunnen plaatsen op de site (net zoals bij Toledo het geval is).</w:t>
+      </w:r>
+      <w:r>
+        <w:t xml:space="preserve"> Daarnaast komen er ook nieuwe visies van beide docenten die zorgen voor vernieuwende </w:t>
+      </w:r>
+      <w:r>
+        <w:t>ideeën</w:t>
+      </w:r>
+      <w:r>
+        <w:t xml:space="preserve"> die nog niet aanwezig zijn in de huidige website. Zo </w:t>
+      </w:r>
+      <w:r>
+        <w:t xml:space="preserve">wordt er door mevrouw Martens nagedacht over een rechtstreekse implementatie van de Belbin test. Meneer Sanders hecht </w:t>
+      </w:r>
+      <w:r>
+        <w:t>v</w:t>
+      </w:r>
+      <w:r>
+        <w:t xml:space="preserve">ooral belang aan de communicatie tussen docent en student. Zo komt hij met een idee om het de student mogelijk te maken een docent te selecteren waarmee hij zijn project </w:t>
+      </w:r>
+      <w:proofErr w:type="gramStart"/>
+      <w:r>
+        <w:t>reeds</w:t>
+      </w:r>
+      <w:proofErr w:type="gramEnd"/>
+      <w:r>
+        <w:t xml:space="preserve"> besproken heeft.</w:t>
+      </w:r>
+    </w:p>
+    <w:p>
+      <w:r>
+        <w:t xml:space="preserve">De aandachtspunten waar beide docenten het mee eens zijn, zijn zeker de zaken die het belangrijkste zijn. </w:t>
+      </w:r>
+      <w:r>
+        <w:t xml:space="preserve">Zo valt bij beide docenten op dat de website te traag is en te ouderwets oogt voor hedendaagse normen. </w:t>
+      </w:r>
+      <w:r>
+        <w:t>De overige knelpunten waar beide docenten een uiteenlopende mening hebben, zijn inspiratie voor de vragenlijst van de studenten (Bijlage 3).</w:t>
       </w:r>
     </w:p>
     <w:p>
@@ -5166,7 +5209,16 @@
       </w:r>
       <w:proofErr w:type="spellStart"/>
       <w:r>
-        <w:t>docs</w:t>
+        <w:rPr>
+          <w:highlight w:val="yellow"/>
+        </w:rPr>
+        <w:t>D</w:t>
+      </w:r>
+      <w:r>
+        <w:rPr>
+          <w:highlight w:val="yellow"/>
+        </w:rPr>
+        <w:t>ocs</w:t>
       </w:r>
       <w:proofErr w:type="spellEnd"/>
       <w:r>
@@ -5174,13 +5226,18 @@
       </w:r>
       <w:proofErr w:type="spellStart"/>
       <w:r>
-        <w:t>docs</w:t>
+        <w:t>D</w:t>
+      </w:r>
+      <w:r>
+        <w:t>ocs</w:t>
       </w:r>
       <w:proofErr w:type="spellEnd"/>
       <w:r>
         <w:t>, is het eenvoudig om een procentuele grafische voorstelling te krijgen. Deze resultaten zijn zeer handig voor het maken van de persona van de student.</w:t>
       </w:r>
     </w:p>
+    <w:p/>
+    <w:p/>
     <w:p>
       <w:pPr>
         <w:pStyle w:val="Heading2"/>
@@ -5190,19 +5247,31 @@
         </w:numPr>
       </w:pPr>
       <w:bookmarkStart w:id="8" w:name="_Toc4622996"/>
-      <w:proofErr w:type="spellStart"/>
-      <w:r>
+      <w:r>
+        <w:lastRenderedPageBreak/>
         <w:t>Persona’s</w:t>
       </w:r>
       <w:bookmarkEnd w:id="8"/>
-      <w:proofErr w:type="spellEnd"/>
-    </w:p>
-    <w:p>
-      <w:pPr>
+    </w:p>
+    <w:p>
+      <w:pPr>
+        <w:ind w:firstLine="708"/>
         <w:rPr>
           <w:b/>
         </w:rPr>
       </w:pPr>
+      <w:r>
+        <w:rPr>
+          <w:b/>
+        </w:rPr>
+        <w:t>1.2.1</w:t>
+      </w:r>
+      <w:r>
+        <w:rPr>
+          <w:b/>
+        </w:rPr>
+        <w:tab/>
+      </w:r>
       <w:r>
         <w:rPr>
           <w:b/>
@@ -5220,20 +5289,11 @@
       </w:r>
       <w:proofErr w:type="spellEnd"/>
       <w:r>
-        <w:t xml:space="preserve"> is het mogelijk om een voorstelling te maken van de stereotype student en docent. Door te kiezen van een template kan vlot te werk gegaan worden en kunnen de </w:t>
-      </w:r>
-      <w:proofErr w:type="spellStart"/>
-      <w:r>
-        <w:t>persona’s</w:t>
-      </w:r>
-      <w:proofErr w:type="spellEnd"/>
-      <w:r>
-        <w:t xml:space="preserve"> op professionele manier ontworpen worden.</w:t>
-      </w:r>
-    </w:p>
-    <w:p>
-      <w:r>
-        <w:lastRenderedPageBreak/>
+        <w:t xml:space="preserve"> is het mogelijk om een voorstelling te maken van de stereotype student en docent. Door te kiezen van een template kan vlot te werk gegaan worden en kunnen de persona’s op professionele manier ontworpen worden.</w:t>
+      </w:r>
+    </w:p>
+    <w:p>
+      <w:r>
         <w:t>Na de interviews van meneer Sanders en mevrouw Martens is er een persona gemaakt van een fictieve docent (Bijlage 3A). Deze docent werd voorgesteld als een combinatie van de mening van de twee ondervraagde personen. De grootste prioriteiten waar de website volgens hem aan moet voldoen zijn de volgende:</w:t>
       </w:r>
     </w:p>
@@ -5310,10 +5370,23 @@
     </w:p>
     <w:p>
       <w:pPr>
+        <w:ind w:firstLine="708"/>
         <w:rPr>
           <w:b/>
         </w:rPr>
       </w:pPr>
+      <w:r>
+        <w:rPr>
+          <w:b/>
+        </w:rPr>
+        <w:t>1.2.2</w:t>
+      </w:r>
+      <w:r>
+        <w:rPr>
+          <w:b/>
+        </w:rPr>
+        <w:tab/>
+      </w:r>
       <w:r>
         <w:rPr>
           <w:b/>
@@ -5323,15 +5396,7 @@
     </w:p>
     <w:p>
       <w:r>
-        <w:t xml:space="preserve">Net als bij de docent wordt ook voor de student een persona ontworpen. Omdat beide </w:t>
-      </w:r>
-      <w:proofErr w:type="spellStart"/>
-      <w:r>
-        <w:t>persona’s</w:t>
-      </w:r>
-      <w:proofErr w:type="spellEnd"/>
-      <w:r>
-        <w:t xml:space="preserve"> voor dezelfde toepassing dienen, is er op gelet dat ze vergelijkbaar met elkaar zijn.</w:t>
+        <w:t>Net als bij de docent wordt ook voor de student een persona ontworpen. Omdat beide persona’s voor dezelfde toepassing dienen, is er op gelet dat ze vergelijkbaar met elkaar zijn.</w:t>
       </w:r>
     </w:p>
     <w:p>
@@ -5405,32 +5470,46 @@
     </w:p>
     <w:p>
       <w:r>
-        <w:t xml:space="preserve">Nadat de </w:t>
-      </w:r>
-      <w:proofErr w:type="spellStart"/>
-      <w:r>
-        <w:t>persona’s</w:t>
-      </w:r>
-      <w:proofErr w:type="spellEnd"/>
-      <w:r>
-        <w:t xml:space="preserve"> opgesteld worden, kan er nagedacht worden over de acties die de site moet kunnen uitvoeren. De handelingen die kunnen uitgevoerd op de website worden later besproken. Deze worden omgevormd tot knoppen, links of andere doeleinden. Op de landingspagina zijn dit de acties die voor het bedrijf het belangrijkste zijn.</w:t>
-      </w:r>
-    </w:p>
-    <w:p>
-      <w:r>
-        <w:t xml:space="preserve">Ondertussen is het duidelijk wat de hoofddoelen zijn, hiervan wordt één geschetst in een storyboard. Een kort, stripverhaal dat het primaire doel weergeeft in vorm van </w:t>
-      </w:r>
-      <w:proofErr w:type="spellStart"/>
-      <w:r>
-        <w:t>stickfigures</w:t>
-      </w:r>
-      <w:proofErr w:type="spellEnd"/>
-      <w:r>
-        <w:t xml:space="preserve"> in het echte leven. Er is gekozen voor het aanmaken van nieuwe gebruiker die zich meteen ook aan een project wil toevoegen. De persoon moet zich aanmelden en voert onmiddellijk de Belbin test uit.</w:t>
-      </w:r>
-      <w:r>
-        <w:br/>
-        <w:t>Op het platform ziet hij dan verschillende onvolledige projectgroepen waar hij in kan behoren met hun al dan niet goedgekeurd projectvoorstel. De persoon kijkt wat rond en beslist voor een project dat hem het meeste aanstaat, communiceert met de groep en spreekt later af met zijn nieuwe groepsleden.</w:t>
+        <w:t>Nadat de persona’s opgesteld worden, kan er nagedacht worden over de acties die de site moet kunnen uitvoeren. De handelingen die kunnen uitgevoerd op de website worden later besproken. Deze worden omgevormd tot knoppen, links of andere doeleinden. Op de landingspagina zijn dit de acties die voor het bedrijf het belangrijkste zijn.</w:t>
+      </w:r>
+    </w:p>
+    <w:p>
+      <w:r>
+        <w:t>Ondertussen is het duidelijk wat de hoofddoelen zijn</w:t>
+      </w:r>
+      <w:r>
+        <w:t xml:space="preserve"> en</w:t>
+      </w:r>
+      <w:r>
+        <w:t xml:space="preserve"> </w:t>
+      </w:r>
+      <w:r>
+        <w:t xml:space="preserve">één </w:t>
+      </w:r>
+      <w:r>
+        <w:t xml:space="preserve">hiervan wordt geschetst in een storyboard. </w:t>
+      </w:r>
+      <w:r>
+        <w:t>Dit is een</w:t>
+      </w:r>
+      <w:r>
+        <w:t xml:space="preserve"> kort</w:t>
+      </w:r>
+      <w:r>
+        <w:t xml:space="preserve"> en eenvoudig getekend</w:t>
+      </w:r>
+      <w:r>
+        <w:t xml:space="preserve"> stripverhaal dat het primaire doel weergeeft. Er is gekozen voor het aanmaken van nieuwe gebruiker die zich meteen ook aan een project wil toevoegen. De persoon moet zich aanmelden en voert onmiddellijk de Belbin test uit.</w:t>
+      </w:r>
+      <w:r>
+        <w:t xml:space="preserve"> </w:t>
+      </w:r>
+      <w:r>
+        <w:t xml:space="preserve">Op het platform ziet hij dan verschillende onvolledige projectgroepen waar hij in kan behoren met hun al </w:t>
+      </w:r>
+      <w:r>
+        <w:lastRenderedPageBreak/>
+        <w:t>dan niet goedgekeurd projectvoorstel. De persoon kijkt wat rond en beslist voor een project dat hem het meeste aanstaat, communiceert met de groep en spreekt later af met zijn nieuwe groepsleden.</w:t>
       </w:r>
     </w:p>
     <w:p>
@@ -5442,116 +5521,136 @@
         </w:numPr>
       </w:pPr>
       <w:bookmarkStart w:id="10" w:name="_Toc4622998"/>
+      <w:r>
+        <w:t>Wireframe</w:t>
+      </w:r>
+      <w:bookmarkEnd w:id="10"/>
+    </w:p>
+    <w:p>
+      <w:r>
+        <w:t xml:space="preserve">Als laatste stap van het </w:t>
+      </w:r>
       <w:proofErr w:type="spellStart"/>
       <w:r>
-        <w:t>Wireframe</w:t>
-      </w:r>
-      <w:bookmarkEnd w:id="10"/>
+        <w:t>userexperience</w:t>
+      </w:r>
       <w:proofErr w:type="spellEnd"/>
-    </w:p>
-    <w:p>
-      <w:r>
-        <w:t xml:space="preserve">Als laatste stap van het user </w:t>
+      <w:r>
+        <w:t>-</w:t>
+      </w:r>
+      <w:r>
+        <w:t xml:space="preserve">onderzoek, worden de wireframes opgemaakt. Dit zijn de eerste ruwe schetsen hoe de website eruit zal komen te zien. Bij deze primaire schetsen wordt nog geen rekening gehouden noch met kleur, noch afbeeldingen, noch design. Het is vooral belangrijk dat de </w:t>
+      </w:r>
+      <w:r>
+        <w:t>lay-out</w:t>
+      </w:r>
+      <w:r>
+        <w:t xml:space="preserve"> van de website bepaald wordt. Foto’s worden vervangen in een rechthoek met een kruis erdoor. Daarnaast worden alle pagina’s in grijswaarden opgemaakt.</w:t>
+      </w:r>
+    </w:p>
+    <w:p>
+      <w:r>
+        <w:t>D.m.v. de persona’s weten we nu wat de hoofdfunctionaliteiten zijn van de website en samen met het theoretisch inzicht over gebruiksvriendelijkheid kan er nagedacht worden welke knop of actie waar geplaatst moet worden. Welk</w:t>
+      </w:r>
+      <w:r>
+        <w:t>e</w:t>
+      </w:r>
+      <w:r>
+        <w:t xml:space="preserve"> detail</w:t>
+      </w:r>
+      <w:r>
+        <w:t>s</w:t>
+      </w:r>
+      <w:r>
+        <w:t xml:space="preserve"> meer in het oog moet</w:t>
+      </w:r>
+      <w:r>
+        <w:t>en</w:t>
+      </w:r>
+      <w:r>
+        <w:t xml:space="preserve"> springen of welke absoluut niet mogen ontbreken om de gebruiker het zo gemakkelijk mogelijk te maken</w:t>
+      </w:r>
+      <w:r>
+        <w:t>.</w:t>
+      </w:r>
+    </w:p>
+    <w:p>
+      <w:r>
+        <w:t xml:space="preserve">Het doel van de wireframes is het werk van de </w:t>
       </w:r>
       <w:proofErr w:type="spellStart"/>
       <w:r>
-        <w:t>experience</w:t>
+        <w:t>frontend</w:t>
+      </w:r>
+      <w:r>
+        <w:t>dessigners</w:t>
       </w:r>
       <w:proofErr w:type="spellEnd"/>
       <w:r>
-        <w:t xml:space="preserve"> onderzoek, worden de </w:t>
+        <w:t xml:space="preserve"> </w:t>
+      </w:r>
+      <w:r>
+        <w:t xml:space="preserve">te verlichten. Er is nu een sjabloon waarmee aan de slag kan gegaan worden. Tegelijkertijd bieden deze wireframes nog mogelijkheid </w:t>
+      </w:r>
+      <w:r>
+        <w:t>tot</w:t>
+      </w:r>
+      <w:r>
+        <w:t xml:space="preserve"> kleine aanpassingen. Zo kunnen kleuren aangepast worden en kunnen bepaalde items licht van plaats veranderen om de algemene functionaliteit van de website te bevorderen.</w:t>
+      </w:r>
+    </w:p>
+    <w:p>
+      <w:r>
+        <w:t xml:space="preserve">Bij </w:t>
+      </w:r>
+      <w:r>
+        <w:t>alle</w:t>
+      </w:r>
+      <w:r>
+        <w:t xml:space="preserve"> wireframes is alvast nagedacht over </w:t>
+      </w:r>
+      <w:r>
+        <w:t>de onderdelen die overal gelijk blijven.</w:t>
+      </w:r>
+      <w:r>
+        <w:t xml:space="preserve"> Zo is de header en </w:t>
       </w:r>
       <w:proofErr w:type="spellStart"/>
       <w:r>
-        <w:t>wireframes</w:t>
+        <w:t>footer</w:t>
       </w:r>
       <w:proofErr w:type="spellEnd"/>
       <w:r>
-        <w:t xml:space="preserve"> opgemaakt. Dit zijn de eerste ruwe schetsen hoe de website eruit zal komen te zien. Bij deze primaire schetsen wordt nog geen rekening gehouden noch met kleur, noch afbeeldingen, noch design. Het is vooral belangrijk dat de </w:t>
-      </w:r>
-      <w:proofErr w:type="spellStart"/>
-      <w:r>
-        <w:t>layout</w:t>
-      </w:r>
-      <w:proofErr w:type="spellEnd"/>
-      <w:r>
-        <w:t xml:space="preserve"> van de website bepaald wordt. Foto’s worden vervangen in een rechthoek met een kruis erdoor. Daarnaast worden alle pagina’s in grijswaarden opgemaakt.</w:t>
-      </w:r>
-    </w:p>
-    <w:p>
-      <w:r>
-        <w:lastRenderedPageBreak/>
-        <w:t xml:space="preserve">D.m.v. de </w:t>
-      </w:r>
-      <w:proofErr w:type="spellStart"/>
-      <w:r>
-        <w:t>persona’s</w:t>
-      </w:r>
-      <w:proofErr w:type="spellEnd"/>
-      <w:r>
-        <w:t xml:space="preserve"> weten we nu wat de hoofdfunctionaliteiten zijn van de website en samen met het theoretisch inzicht over gebruiksvriendelijkheid kan er nagedacht worden welke knop of actie waar geplaatst moet worden. Welk detail meer in het oog moet springen of welke absoluut niet mogen ontbreken om de gebruiker het zo gemakkelijk mogelijk te maken</w:t>
-      </w:r>
-    </w:p>
-    <w:p>
-      <w:r>
-        <w:t xml:space="preserve">Het doel van de </w:t>
-      </w:r>
-      <w:proofErr w:type="spellStart"/>
-      <w:r>
-        <w:t>wireframes</w:t>
-      </w:r>
-      <w:proofErr w:type="spellEnd"/>
-      <w:r>
-        <w:t xml:space="preserve"> is het werk van de </w:t>
-      </w:r>
-      <w:proofErr w:type="spellStart"/>
-      <w:r>
-        <w:t>frontend</w:t>
-      </w:r>
-      <w:proofErr w:type="spellEnd"/>
-      <w:r>
-        <w:t xml:space="preserve"> </w:t>
-      </w:r>
-      <w:proofErr w:type="spellStart"/>
-      <w:r>
-        <w:t>developers</w:t>
-      </w:r>
-      <w:proofErr w:type="spellEnd"/>
-      <w:r>
-        <w:t xml:space="preserve"> te verlichten. Er is nu een sjabloon waarmee aan de slag kan gegaan worden. Tegelijkertijd bieden deze </w:t>
-      </w:r>
-      <w:proofErr w:type="spellStart"/>
-      <w:r>
-        <w:t>wireframes</w:t>
-      </w:r>
-      <w:proofErr w:type="spellEnd"/>
-      <w:r>
-        <w:t xml:space="preserve"> nog mogelijkheid op kleine aanpassingen. Zo kunnen kleuren aangepast worden en kunnen bepaalde items licht van plaats veranderen om de algemene functionaliteit van de website te bevorderen.</w:t>
-      </w:r>
-    </w:p>
-    <w:p>
-      <w:r>
-        <w:t xml:space="preserve">Bij de </w:t>
-      </w:r>
-      <w:proofErr w:type="spellStart"/>
-      <w:r>
-        <w:t>wireframes</w:t>
-      </w:r>
-      <w:proofErr w:type="spellEnd"/>
-      <w:r>
-        <w:t xml:space="preserve"> van de overzichtspagina en de pagina om een nieuw project toe te voegen </w:t>
-      </w:r>
-      <w:r>
-        <w:br/>
-        <w:t xml:space="preserve">(Bijlage 6) is alvast nagedacht over verschillende zaken. Zo is de header en </w:t>
-      </w:r>
-      <w:proofErr w:type="spellStart"/>
-      <w:r>
-        <w:t>footer</w:t>
-      </w:r>
-      <w:proofErr w:type="spellEnd"/>
-      <w:r>
-        <w:t xml:space="preserve"> op beide pagina’s gelijk. Daarnaast is op de overzichtspagina al nagedacht over filters, sorteeropties en weergave mogelijkheden (lijst of rasterweergave). Dit zijn zaken die momenteel nog niet in de huidige site aanwezig zijn.</w:t>
+        <w:t xml:space="preserve"> op </w:t>
+      </w:r>
+      <w:r>
+        <w:t>alles</w:t>
+      </w:r>
+      <w:r>
+        <w:t xml:space="preserve"> pagina’s gelijk. Daarnaast </w:t>
+      </w:r>
+      <w:r>
+        <w:t>zijn</w:t>
+      </w:r>
+      <w:r>
+        <w:t xml:space="preserve"> op de overzichtspagina</w:t>
+      </w:r>
+      <w:r>
+        <w:t xml:space="preserve"> en archiefpagina</w:t>
+      </w:r>
+      <w:r>
+        <w:t xml:space="preserve"> al nagedacht over </w:t>
+      </w:r>
+      <w:r>
+        <w:t xml:space="preserve">mogelijke </w:t>
+      </w:r>
+      <w:r>
+        <w:t>filters en weergave mogelijkheden (lijst of rasterweergave). Dit zijn zaken die momenteel nog niet in de huidige site aanwezig zijn.</w:t>
+      </w:r>
+    </w:p>
+    <w:p>
+      <w:r>
+        <w:t>In de detailpagina van een project is vooral gefocust op het onderlinge verschil is studenten. Zo zullen studenten die nog niet in een groep zitten de keuze krijgen om zich kandidaat te stellen voor een welbepaald project. Personen die al in een project zitten kunnen anderzijds ook verzoeken van projectzoekende studenten accepteren of weigeren. Bovendien zal er een waarschuwing komen als meerdere mensen van hetzelfde Belbin type een groep proberen te vormen.</w:t>
       </w:r>
     </w:p>
     <w:p>
@@ -5715,15 +5814,7 @@
     </w:p>
     <w:p>
       <w:r>
-        <w:t xml:space="preserve">Uitleg over hoe de </w:t>
-      </w:r>
-      <w:proofErr w:type="spellStart"/>
-      <w:r>
-        <w:t>frontend</w:t>
-      </w:r>
-      <w:proofErr w:type="spellEnd"/>
-      <w:r>
-        <w:t xml:space="preserve"> code verbonden </w:t>
+        <w:t xml:space="preserve">Uitleg over hoe de frontend code verbonden </w:t>
       </w:r>
       <w:r>
         <w:t>wordt</w:t>
@@ -5757,13 +5848,11 @@
         </w:numPr>
       </w:pPr>
       <w:bookmarkStart w:id="17" w:name="_Toc4623005"/>
-      <w:proofErr w:type="spellStart"/>
       <w:r>
         <w:lastRenderedPageBreak/>
         <w:t>Frontend</w:t>
       </w:r>
       <w:bookmarkEnd w:id="17"/>
-      <w:proofErr w:type="spellEnd"/>
     </w:p>
     <w:p>
       <w:pPr>
@@ -6037,13 +6126,8 @@
           <w:numId w:val="6"/>
         </w:numPr>
       </w:pPr>
-      <w:proofErr w:type="spellStart"/>
-      <w:r>
-        <w:t>Wireframe</w:t>
-      </w:r>
-      <w:proofErr w:type="spellEnd"/>
-      <w:r>
-        <w:t xml:space="preserve">, </w:t>
+      <w:r>
+        <w:t xml:space="preserve">Wireframe, </w:t>
       </w:r>
       <w:proofErr w:type="spellStart"/>
       <w:r>
@@ -7493,6 +7577,40 @@
       <w:bookmarkStart w:id="30" w:name="_Toc4623017"/>
       <w:r>
         <w:lastRenderedPageBreak/>
+        <w:t>Literatuurlijst</w:t>
+      </w:r>
+    </w:p>
+    <w:p>
+      <w:pPr>
+        <w:rPr>
+          <w:b/>
+        </w:rPr>
+      </w:pPr>
+      <w:r>
+        <w:rPr>
+          <w:b/>
+        </w:rPr>
+        <w:t>Email</w:t>
+      </w:r>
+    </w:p>
+    <w:p>
+      <w:r>
+        <w:t xml:space="preserve">[1] S. Sanders (sven.sanders@odisee.be), “Vragen </w:t>
+      </w:r>
+      <w:proofErr w:type="gramStart"/>
+      <w:r>
+        <w:t>omtrent</w:t>
+      </w:r>
+      <w:proofErr w:type="gramEnd"/>
+      <w:r>
+        <w:t xml:space="preserve"> project projectenwebsite”, 24/02/2019</w:t>
+      </w:r>
+    </w:p>
+    <w:p>
+      <w:pPr>
+        <w:pStyle w:val="Heading1"/>
+      </w:pPr>
+      <w:r>
         <w:t>Bijlagenoverzicht</w:t>
       </w:r>
       <w:bookmarkEnd w:id="30"/>
@@ -7503,7 +7621,9 @@
       </w:r>
       <w:r>
         <w:tab/>
-        <w:t>E-mail meneer Sanders</w:t>
+      </w:r>
+      <w:r>
+        <w:t>Interview mevrouw Martens</w:t>
       </w:r>
     </w:p>
     <w:p>
@@ -7512,327 +7632,60 @@
       </w:r>
       <w:r>
         <w:tab/>
+      </w:r>
+      <w:r>
+        <w:t>Enquête van studenten</w:t>
+      </w:r>
+    </w:p>
+    <w:p>
+      <w:r>
+        <w:t>Bijlage 3:</w:t>
+      </w:r>
+      <w:r>
+        <w:tab/>
+      </w:r>
+      <w:r>
+        <w:t>Storyboard</w:t>
+      </w:r>
+    </w:p>
+    <w:p>
+      <w:r>
+        <w:t>Bijlage 4:</w:t>
+      </w:r>
+      <w:r>
+        <w:tab/>
+      </w:r>
+      <w:r>
+        <w:t>Persona’s</w:t>
+      </w:r>
+    </w:p>
+    <w:p>
+      <w:r>
+        <w:t>Bijlage 5:</w:t>
+      </w:r>
+      <w:r>
+        <w:tab/>
+      </w:r>
+      <w:r>
+        <w:t>Wireframes</w:t>
+      </w:r>
+      <w:r>
+        <w:br w:type="page"/>
+      </w:r>
+    </w:p>
+    <w:p>
+      <w:pPr>
+        <w:pStyle w:val="Heading2"/>
+      </w:pPr>
+      <w:bookmarkStart w:id="31" w:name="_Toc4623018"/>
+      <w:r>
+        <w:lastRenderedPageBreak/>
+        <w:t xml:space="preserve">Bijlage 1: </w:t>
+      </w:r>
+      <w:bookmarkStart w:id="32" w:name="_Toc4623019"/>
+      <w:bookmarkEnd w:id="31"/>
+      <w:r>
         <w:t>Interview mevrouw Martens</w:t>
-      </w:r>
-    </w:p>
-    <w:p>
-      <w:r>
-        <w:t>Bijlage 3:</w:t>
-      </w:r>
-      <w:r>
-        <w:tab/>
-        <w:t>Enquête van studenten</w:t>
-      </w:r>
-    </w:p>
-    <w:p>
-      <w:r>
-        <w:t>Bijlage 4:</w:t>
-      </w:r>
-      <w:r>
-        <w:tab/>
-        <w:t>Storyboard</w:t>
-      </w:r>
-    </w:p>
-    <w:p>
-      <w:r>
-        <w:t>Bijlage 5:</w:t>
-      </w:r>
-      <w:r>
-        <w:tab/>
-      </w:r>
-      <w:proofErr w:type="spellStart"/>
-      <w:r>
-        <w:t>Persona’s</w:t>
-      </w:r>
-      <w:proofErr w:type="spellEnd"/>
-    </w:p>
-    <w:p>
-      <w:pPr>
-        <w:spacing w:after="160" w:line="259" w:lineRule="auto"/>
-      </w:pPr>
-      <w:r>
-        <w:t>Bijlage 6:</w:t>
-      </w:r>
-      <w:r>
-        <w:tab/>
-      </w:r>
-      <w:proofErr w:type="spellStart"/>
-      <w:r>
-        <w:t>Wireframes</w:t>
-      </w:r>
-      <w:proofErr w:type="spellEnd"/>
-      <w:r>
-        <w:t xml:space="preserve"> </w:t>
-      </w:r>
-      <w:r>
-        <w:br w:type="page"/>
-      </w:r>
-    </w:p>
-    <w:p>
-      <w:pPr>
-        <w:pStyle w:val="Heading2"/>
-      </w:pPr>
-      <w:bookmarkStart w:id="31" w:name="_Toc4623018"/>
-      <w:r>
-        <w:lastRenderedPageBreak/>
-        <w:t>Bijlage 1: E-mail meneer Sanders</w:t>
-      </w:r>
-      <w:bookmarkEnd w:id="31"/>
-    </w:p>
-    <w:p>
-      <w:r>
-        <w:t>Ik wil zeker eens met jullie afspreken, maar volgende week is dat erg moeilijk, omdat ik door stagebezoeken een beperkt aantal ogenblikken op school ben en door andere afspraken minder beschikbaar ben op het ogenblik dat ik op school ben.</w:t>
-      </w:r>
-    </w:p>
-    <w:p>
-      <w:r>
-        <w:t>Bekijk eens wat er voor jullie op dinsdag na 12u kan en welke mogelijkheden je hebt op donderdag, misschien kunnen we toch nog iets regelen.</w:t>
-      </w:r>
-    </w:p>
-    <w:p>
-      <w:r>
-        <w:t>Omdat het belangrijk is voor jullie om snel te kunnen starten, zet ik hieronder al een paar zaken op een rijtje.</w:t>
-      </w:r>
-    </w:p>
-    <w:p>
-      <w:r>
-        <w:t>Qua pure functionaliteit is het belangrijk dat er studenten en docenten kunnen worden toegevoegd, dat er voorstellen kunnen worden ingediend, goedgekeurd en bekeken, dat er groepen gevormd kunnen worden en dat er output geproduceerd kan worden die bruikbaar is voor het maken van planningen, opvolgingsdocumenten...</w:t>
-      </w:r>
-    </w:p>
-    <w:p>
-      <w:pPr>
-        <w:rPr>
-          <w:highlight w:val="yellow"/>
-        </w:rPr>
-      </w:pPr>
-      <w:r>
-        <w:t xml:space="preserve">Als ik daar zelf een paar minimumeisen tegenaan mag gooien, dan denk ik in de eerste plaats aan het volgende: Nu is er een koppeling met het </w:t>
-      </w:r>
-      <w:proofErr w:type="spellStart"/>
-      <w:r>
-        <w:t>Odisee</w:t>
-      </w:r>
-      <w:proofErr w:type="spellEnd"/>
-      <w:r>
-        <w:t xml:space="preserve"> domein voor </w:t>
-      </w:r>
-      <w:proofErr w:type="spellStart"/>
-      <w:r>
-        <w:t>logins</w:t>
-      </w:r>
-      <w:proofErr w:type="spellEnd"/>
-      <w:r>
-        <w:t xml:space="preserve">. Dit is niet noodzakelijk, maar wel </w:t>
-      </w:r>
-      <w:r>
-        <w:rPr>
-          <w:highlight w:val="yellow"/>
-        </w:rPr>
-        <w:t>cruciaal is dat het eenvoudig is om verschillende soorten gebruikers toe te kunnen voegen aan de hand van een e-mailadres.</w:t>
-      </w:r>
-      <w:r>
-        <w:t xml:space="preserve"> Voor de hand liggende rollen zijn docenten en studenten, maar misschien moet er ook iets voorzien worden voor </w:t>
-      </w:r>
-      <w:r>
-        <w:rPr>
-          <w:highlight w:val="yellow"/>
-        </w:rPr>
-        <w:t>externe indieners</w:t>
-      </w:r>
-      <w:r>
-        <w:t xml:space="preserve"> en moet er misschien ook iets apart voorzien worden voor voorwaardelijk ingeschreven studenten voorstellen van studenten moeten goedkeuring krijgen van een docent. Vergeleken met de huidige procedure, zou het handig zijn als studenten </w:t>
-      </w:r>
-      <w:r>
-        <w:rPr>
-          <w:highlight w:val="yellow"/>
-        </w:rPr>
-        <w:t>bij het indienen van het project, de docent kunnen selecteren waarmee ze overlegd hebben,</w:t>
-      </w:r>
-      <w:r>
-        <w:t xml:space="preserve"> zodat die het zelf kan goedkeuren uit het systeem moet een groepsverdeling kunnen volgen. Die wordt gebruikt als basis voor allerhande andere documenten en dat gebeurt nu in </w:t>
-      </w:r>
-      <w:proofErr w:type="spellStart"/>
-      <w:r>
-        <w:rPr>
-          <w:highlight w:val="yellow"/>
-        </w:rPr>
-        <w:t>csv</w:t>
-      </w:r>
-      <w:proofErr w:type="spellEnd"/>
-      <w:r>
-        <w:rPr>
-          <w:highlight w:val="yellow"/>
-        </w:rPr>
-        <w:t xml:space="preserve"> formaat.</w:t>
-      </w:r>
-    </w:p>
-    <w:p>
-      <w:pPr>
-        <w:rPr>
-          <w:highlight w:val="yellow"/>
-        </w:rPr>
-      </w:pPr>
-      <w:r>
-        <w:t xml:space="preserve">Het bovenstaande is echter een beschrijving van wat er nu is en waar je met wat kleine aanpassingen het gebruik toch al beter kan maken. Ik denk dan aan de mogelijkheid om voorstellen achteraf te bewerken, opmerkingen van een docent op een voorstel op een andere manier doorgeven aan studenten </w:t>
-      </w:r>
-      <w:r>
-        <w:rPr>
-          <w:highlight w:val="yellow"/>
-        </w:rPr>
-        <w:t>zodat voorstellen sneller herwerkt worden...</w:t>
-      </w:r>
-    </w:p>
-    <w:p>
-      <w:r>
-        <w:t xml:space="preserve">Wat volgens mij het voorstel veel interessanter maakt, is dat je </w:t>
-      </w:r>
-      <w:r>
-        <w:rPr>
-          <w:highlight w:val="yellow"/>
-        </w:rPr>
-        <w:t>van dit beperkte hulpmiddel voor mij een omgeving probeert te maken die gans het proces van groepsvorming ondersteunt voor alle betrokkenen en in de eerste plaats de studenten</w:t>
-      </w:r>
-      <w:r>
-        <w:t xml:space="preserve"> (met bijzondere aandacht voor diegenen die niet meteen een groep van vier kunnen vormen).</w:t>
-      </w:r>
-    </w:p>
-    <w:p>
-      <w:r>
-        <w:t xml:space="preserve">Ik denk dan bijvoorbeeld aan een </w:t>
-      </w:r>
-      <w:proofErr w:type="spellStart"/>
-      <w:r>
-        <w:t>linkedin</w:t>
-      </w:r>
-      <w:proofErr w:type="spellEnd"/>
-      <w:r>
-        <w:t xml:space="preserve">-achtige uitbreiding waar studenten hun </w:t>
-      </w:r>
-      <w:r>
-        <w:rPr>
-          <w:highlight w:val="yellow"/>
-        </w:rPr>
-        <w:t xml:space="preserve">talenten/interesses kunnen aangeven </w:t>
-      </w:r>
-      <w:r>
-        <w:t xml:space="preserve">en ook gevonden kunnen worden. Of aan de mogelijkheid om gelijkgestemde zielen te vinden, af te spreken en te proberen om samen tot een voorstel te komen. Misschien moet het ook </w:t>
-      </w:r>
-      <w:r>
-        <w:rPr>
-          <w:highlight w:val="yellow"/>
-        </w:rPr>
-        <w:t>mogelijk zijn om erg losse ideeën rond te strooien (</w:t>
-      </w:r>
-      <w:r>
-        <w:t>b.v. ik wil iets maken dat bruikbaar is als rode draad activiteit voor een jeugdkamp) en zo studenten te vinden die niet noodzakelijk dezelfde technologische interesses hebben en daardoor dan uit te komen bij een heel ander project dan wat je op eigen houtje zou verzinnen.</w:t>
-      </w:r>
-    </w:p>
-    <w:p>
-      <w:r>
-        <w:lastRenderedPageBreak/>
-        <w:t>Ik wil hierin zeker niet te veel beperkingen opleggen door één of andere richting aan te geven, net omdat ik het ook interessant vind dat jullie op basis van je eigen ervaring (jullie hebben de ganse procedure moeten doorlopen) eens bekijkt wat er voor jou anders en beter moet en hoe een online platform daarbij kan helpen.</w:t>
-      </w:r>
-    </w:p>
-    <w:p>
-      <w:r>
-        <w:t xml:space="preserve">In het bijzonder zou ik graag hebben dat je eens </w:t>
-      </w:r>
-      <w:r>
-        <w:rPr>
-          <w:highlight w:val="yellow"/>
-        </w:rPr>
-        <w:t>nadenkt over hoe je platform studenten kan stimuleren om sneller in actie te komen om voorstellen in te dienen of groepen te vormen.</w:t>
-      </w:r>
-      <w:r>
-        <w:t xml:space="preserve"> Daarbij mag je zelfs ingrijpen op de bestaande procedure. Misschien moet er al tussentijds eens een geforceerde samenkomst zijn van studenten die nog geen groep hebben en kan het platform daar suggesties voor doen. Misschien is het een goed idee als vanuit het platform studenten getriggerd worden om nieuwe voorstellen te bekijken of te weten dat er weer nieuwe groepen gevormd zijn of dat er nog maar een beperkt aantal studenten over blijft.</w:t>
-      </w:r>
-    </w:p>
-    <w:p>
-      <w:pPr>
-        <w:rPr>
-          <w:sz w:val="16"/>
-          <w:szCs w:val="16"/>
-        </w:rPr>
-      </w:pPr>
-      <w:r>
-        <w:rPr>
-          <w:highlight w:val="yellow"/>
-        </w:rPr>
-        <w:t>Afhankelijk van welke richting jullie uitgaan met het project, kan het ook zijn dat je ruimte hebt om het project uit te breiden in het vervolg na de groepsverdeling.</w:t>
-      </w:r>
-      <w:r>
-        <w:t xml:space="preserve"> Daar is een stukje voor het proces van de toekenning van de begeleiders, maar vooral ook voor de opvolging.</w:t>
-      </w:r>
-      <w:r>
-        <w:rPr>
-          <w:u w:val="single"/>
-        </w:rPr>
-        <w:t xml:space="preserve"> Misschien kun je de zaken die nu in het opvolgingsdocument van mevrouw Martens zitten, onderbrengen op de website en/of kan je hier een platform creëren waar de opvolging van de groep geregeld </w:t>
-      </w:r>
-      <w:proofErr w:type="gramStart"/>
-      <w:r>
-        <w:rPr>
-          <w:u w:val="single"/>
-        </w:rPr>
-        <w:t>wordt.</w:t>
-      </w:r>
-      <w:r>
-        <w:rPr>
-          <w:sz w:val="16"/>
-          <w:szCs w:val="16"/>
-        </w:rPr>
-        <w:t>[</w:t>
-      </w:r>
-      <w:proofErr w:type="gramEnd"/>
-      <w:r>
-        <w:rPr>
-          <w:sz w:val="16"/>
-          <w:szCs w:val="16"/>
-        </w:rPr>
-        <w:t xml:space="preserve">AL1] </w:t>
-      </w:r>
-    </w:p>
-    <w:p>
-      <w:r>
-        <w:t>Wat mij betreft lag de focus bij het proces van de groepsvorming (dat is ook het meest problematische), maar als jullie na het samenrapen van opmerkingen en in overleg met jullie begeleider bij een ander doel uitkomen, kan dat voor mij ook.</w:t>
-      </w:r>
-    </w:p>
-    <w:p>
-      <w:r>
-        <w:t>Zoals hopelijk uit de oppervlakkigheid van mijn suggesties blijkt, zie ik het project eerder als een kans om jullie creativiteit los te laten op de vraag hoe de projectenwebsite jou had kunnen stimuleren om sneller een groep te vormen of een eigen voorstel in te dienen.</w:t>
-      </w:r>
-    </w:p>
-    <w:p>
-      <w:r>
-        <w:t>Ik hoop wel dat je met die suggesties al een beeld krijgt van waar je naartoe kan en dat we volgende week op de vermelde tijdstippen misschien wel een kleiner gat kunnen vinden om nog wat verduidelijking te geven.</w:t>
-      </w:r>
-    </w:p>
-    <w:p>
-      <w:r>
-        <w:t xml:space="preserve"> </w:t>
-      </w:r>
-    </w:p>
-    <w:p>
-      <w:r>
-        <w:t>Vriendelijke groeten</w:t>
-      </w:r>
-    </w:p>
-    <w:p>
-      <w:r>
-        <w:t>Sven Sanders</w:t>
-      </w:r>
-      <w:r>
-        <w:br w:type="page"/>
-      </w:r>
-    </w:p>
-    <w:p>
-      <w:pPr>
-        <w:pStyle w:val="Heading2"/>
-      </w:pPr>
-      <w:bookmarkStart w:id="32" w:name="_Toc4623019"/>
-      <w:r>
-        <w:lastRenderedPageBreak/>
-        <w:t>Bijlage 2: Interview mevrouw Martens</w:t>
       </w:r>
       <w:bookmarkEnd w:id="32"/>
     </w:p>
@@ -8148,7 +8001,13 @@
       <w:bookmarkStart w:id="43" w:name="_Toc4623025"/>
       <w:r>
         <w:lastRenderedPageBreak/>
-        <w:t>Bijlage 3: Enquête van studenten</w:t>
+        <w:t xml:space="preserve">Bijlage </w:t>
+      </w:r>
+      <w:r>
+        <w:t>2</w:t>
+      </w:r>
+      <w:r>
+        <w:t>: Enquête van studenten</w:t>
       </w:r>
       <w:bookmarkEnd w:id="43"/>
     </w:p>
@@ -9205,7 +9064,13 @@
       <w:bookmarkStart w:id="44" w:name="_Toc4623026"/>
       <w:r>
         <w:lastRenderedPageBreak/>
-        <w:t>Bijlage 4: Storyboard</w:t>
+        <w:t xml:space="preserve">Bijlage </w:t>
+      </w:r>
+      <w:r>
+        <w:t>3</w:t>
+      </w:r>
+      <w:r>
+        <w:t>: Storyboard</w:t>
       </w:r>
       <w:bookmarkEnd w:id="44"/>
     </w:p>
@@ -9316,14 +9181,15 @@
       <w:bookmarkStart w:id="45" w:name="_Toc4623027"/>
       <w:r>
         <w:lastRenderedPageBreak/>
-        <w:t xml:space="preserve">Bijlage 5: </w:t>
-      </w:r>
-      <w:proofErr w:type="spellStart"/>
-      <w:r>
-        <w:t>Persona’s</w:t>
+        <w:t xml:space="preserve">Bijlage </w:t>
+      </w:r>
+      <w:r>
+        <w:t>4</w:t>
+      </w:r>
+      <w:r>
+        <w:t>: Persona’s</w:t>
       </w:r>
       <w:bookmarkEnd w:id="45"/>
-      <w:proofErr w:type="spellEnd"/>
     </w:p>
     <w:p>
       <w:pPr>
@@ -9620,14 +9486,15 @@
       <w:bookmarkStart w:id="46" w:name="_Toc4623028"/>
       <w:r>
         <w:lastRenderedPageBreak/>
-        <w:t xml:space="preserve">Bijlage 6: </w:t>
-      </w:r>
-      <w:proofErr w:type="spellStart"/>
-      <w:r>
-        <w:t>Wireframes</w:t>
+        <w:t>Bijlage</w:t>
+      </w:r>
+      <w:r>
+        <w:t xml:space="preserve"> 5</w:t>
+      </w:r>
+      <w:r>
+        <w:t>: Wireframes</w:t>
       </w:r>
       <w:bookmarkEnd w:id="46"/>
-      <w:proofErr w:type="spellEnd"/>
     </w:p>
     <w:p>
       <w:pPr>
@@ -9712,15 +9579,7 @@
         <w:fldChar w:fldCharType="end"/>
       </w:r>
       <w:r>
-        <w:t xml:space="preserve"> </w:t>
-      </w:r>
-      <w:proofErr w:type="spellStart"/>
-      <w:r>
-        <w:t>Wireframe</w:t>
-      </w:r>
-      <w:proofErr w:type="spellEnd"/>
-      <w:r>
-        <w:t xml:space="preserve"> overzichtspagina</w:t>
+        <w:t xml:space="preserve"> Wireframe overzichtspagina</w:t>
       </w:r>
     </w:p>
     <w:p>
@@ -9730,6 +9589,82 @@
           <w:noProof/>
         </w:rPr>
       </w:pPr>
+    </w:p>
+    <w:p>
+      <w:pPr>
+        <w:keepNext/>
+        <w:spacing w:after="160" w:line="259" w:lineRule="auto"/>
+      </w:pPr>
+      <w:r>
+        <w:lastRenderedPageBreak/>
+        <w:drawing>
+          <wp:inline distT="0" distB="0" distL="0" distR="0" wp14:anchorId="5E6BD7D0" wp14:editId="3B88BF04">
+            <wp:extent cx="7590273" cy="5793105"/>
+            <wp:effectExtent l="3175" t="0" r="0" b="0"/>
+            <wp:docPr id="36" name="Picture 36"/>
+            <wp:cNvGraphicFramePr>
+              <a:graphicFrameLocks xmlns:a="http://schemas.openxmlformats.org/drawingml/2006/main" noChangeAspect="1"/>
+            </wp:cNvGraphicFramePr>
+            <a:graphic xmlns:a="http://schemas.openxmlformats.org/drawingml/2006/main">
+              <a:graphicData uri="http://schemas.openxmlformats.org/drawingml/2006/picture">
+                <pic:pic xmlns:pic="http://schemas.openxmlformats.org/drawingml/2006/picture">
+                  <pic:nvPicPr>
+                    <pic:cNvPr id="1" name=""/>
+                    <pic:cNvPicPr/>
+                  </pic:nvPicPr>
+                  <pic:blipFill>
+                    <a:blip r:embed="rId20"/>
+                    <a:stretch>
+                      <a:fillRect/>
+                    </a:stretch>
+                  </pic:blipFill>
+                  <pic:spPr>
+                    <a:xfrm rot="5400000">
+                      <a:off x="0" y="0"/>
+                      <a:ext cx="7612905" cy="5810379"/>
+                    </a:xfrm>
+                    <a:prstGeom prst="rect">
+                      <a:avLst/>
+                    </a:prstGeom>
+                  </pic:spPr>
+                </pic:pic>
+              </a:graphicData>
+            </a:graphic>
+          </wp:inline>
+        </w:drawing>
+      </w:r>
+    </w:p>
+    <w:p>
+      <w:pPr>
+        <w:pStyle w:val="Caption"/>
+        <w:rPr>
+          <w:noProof/>
+        </w:rPr>
+      </w:pPr>
+      <w:r>
+        <w:t xml:space="preserve">Figuur </w:t>
+      </w:r>
+      <w:r>
+        <w:fldChar w:fldCharType="begin"/>
+      </w:r>
+      <w:r>
+        <w:instrText xml:space="preserve"> SEQ Figuur \* ARABIC </w:instrText>
+      </w:r>
+      <w:r>
+        <w:fldChar w:fldCharType="separate"/>
+      </w:r>
+      <w:r>
+        <w:rPr>
+          <w:noProof/>
+        </w:rPr>
+        <w:t>16</w:t>
+      </w:r>
+      <w:r>
+        <w:fldChar w:fldCharType="end"/>
+      </w:r>
+      <w:r>
+        <w:t xml:space="preserve"> Wireframe archiefpagina</w:t>
+      </w:r>
     </w:p>
     <w:p>
       <w:pPr>
@@ -9755,7 +9690,7 @@
                     <pic:cNvPicPr preferRelativeResize="0"/>
                   </pic:nvPicPr>
                   <pic:blipFill rotWithShape="1">
-                    <a:blip r:embed="rId20"/>
+                    <a:blip r:embed="rId21"/>
                     <a:srcRect b="6479"/>
                     <a:stretch/>
                   </pic:blipFill>
@@ -9803,26 +9738,265 @@
         <w:rPr>
           <w:noProof/>
         </w:rPr>
-        <w:t>16</w:t>
+        <w:t>17</w:t>
       </w:r>
       <w:r>
         <w:fldChar w:fldCharType="end"/>
       </w:r>
       <w:r>
-        <w:t xml:space="preserve"> </w:t>
-      </w:r>
-      <w:proofErr w:type="spellStart"/>
-      <w:r>
-        <w:t>Wireframe</w:t>
-      </w:r>
-      <w:proofErr w:type="spellEnd"/>
-      <w:r>
-        <w:t xml:space="preserve"> nieuw projectvoorstel</w:t>
+        <w:t xml:space="preserve"> Wireframe nieuw projectvoorstel</w:t>
+      </w:r>
+    </w:p>
+    <w:p>
+      <w:pPr>
+        <w:spacing w:after="160" w:line="259" w:lineRule="auto"/>
+        <w:rPr>
+          <w:i/>
+          <w:iCs/>
+          <w:color w:val="1F497D" w:themeColor="text2"/>
+          <w:sz w:val="18"/>
+          <w:szCs w:val="18"/>
+        </w:rPr>
+      </w:pPr>
+      <w:r>
+        <w:br w:type="page"/>
+      </w:r>
+    </w:p>
+    <w:p>
+      <w:pPr>
+        <w:pStyle w:val="Caption"/>
+        <w:keepNext/>
+      </w:pPr>
+      <w:r>
+        <w:rPr>
+          <w:noProof/>
+        </w:rPr>
+        <w:lastRenderedPageBreak/>
+        <w:drawing>
+          <wp:inline distT="0" distB="0" distL="0" distR="0" wp14:anchorId="57BDACA6" wp14:editId="3AD5CC2A">
+            <wp:extent cx="4863883" cy="4067175"/>
+            <wp:effectExtent l="0" t="0" r="0" b="0"/>
+            <wp:docPr id="23" name="Picture 23"/>
+            <wp:cNvGraphicFramePr>
+              <a:graphicFrameLocks xmlns:a="http://schemas.openxmlformats.org/drawingml/2006/main" noChangeAspect="1"/>
+            </wp:cNvGraphicFramePr>
+            <a:graphic xmlns:a="http://schemas.openxmlformats.org/drawingml/2006/main">
+              <a:graphicData uri="http://schemas.openxmlformats.org/drawingml/2006/picture">
+                <pic:pic xmlns:pic="http://schemas.openxmlformats.org/drawingml/2006/picture">
+                  <pic:nvPicPr>
+                    <pic:cNvPr id="1" name=""/>
+                    <pic:cNvPicPr/>
+                  </pic:nvPicPr>
+                  <pic:blipFill>
+                    <a:blip r:embed="rId22"/>
+                    <a:stretch>
+                      <a:fillRect/>
+                    </a:stretch>
+                  </pic:blipFill>
+                  <pic:spPr>
+                    <a:xfrm>
+                      <a:off x="0" y="0"/>
+                      <a:ext cx="4883479" cy="4083561"/>
+                    </a:xfrm>
+                    <a:prstGeom prst="rect">
+                      <a:avLst/>
+                    </a:prstGeom>
+                  </pic:spPr>
+                </pic:pic>
+              </a:graphicData>
+            </a:graphic>
+          </wp:inline>
+        </w:drawing>
+      </w:r>
+    </w:p>
+    <w:p>
+      <w:pPr>
+        <w:pStyle w:val="Caption"/>
+      </w:pPr>
+      <w:r>
+        <w:t xml:space="preserve">Figuur </w:t>
+      </w:r>
+      <w:r>
+        <w:fldChar w:fldCharType="begin"/>
+      </w:r>
+      <w:r>
+        <w:instrText xml:space="preserve"> SEQ Figuur \* ARABIC </w:instrText>
+      </w:r>
+      <w:r>
+        <w:fldChar w:fldCharType="separate"/>
+      </w:r>
+      <w:r>
+        <w:rPr>
+          <w:noProof/>
+        </w:rPr>
+        <w:t>18</w:t>
+      </w:r>
+      <w:r>
+        <w:fldChar w:fldCharType="end"/>
+      </w:r>
+      <w:r>
+        <w:t xml:space="preserve"> Wireframe detailpagina gewone gebruiker</w:t>
+      </w:r>
+    </w:p>
+    <w:p>
+      <w:pPr>
+        <w:keepNext/>
+      </w:pPr>
+      <w:r>
+        <w:rPr>
+          <w:noProof/>
+        </w:rPr>
+        <w:drawing>
+          <wp:inline distT="0" distB="0" distL="0" distR="0" wp14:anchorId="7BA57A79" wp14:editId="388D182E">
+            <wp:extent cx="4863465" cy="3884017"/>
+            <wp:effectExtent l="0" t="0" r="0" b="2540"/>
+            <wp:docPr id="35" name="Picture 35"/>
+            <wp:cNvGraphicFramePr>
+              <a:graphicFrameLocks xmlns:a="http://schemas.openxmlformats.org/drawingml/2006/main" noChangeAspect="1"/>
+            </wp:cNvGraphicFramePr>
+            <a:graphic xmlns:a="http://schemas.openxmlformats.org/drawingml/2006/main">
+              <a:graphicData uri="http://schemas.openxmlformats.org/drawingml/2006/picture">
+                <pic:pic xmlns:pic="http://schemas.openxmlformats.org/drawingml/2006/picture">
+                  <pic:nvPicPr>
+                    <pic:cNvPr id="1" name=""/>
+                    <pic:cNvPicPr/>
+                  </pic:nvPicPr>
+                  <pic:blipFill rotWithShape="1">
+                    <a:blip r:embed="rId23"/>
+                    <a:srcRect b="3708"/>
+                    <a:stretch/>
+                  </pic:blipFill>
+                  <pic:spPr bwMode="auto">
+                    <a:xfrm>
+                      <a:off x="0" y="0"/>
+                      <a:ext cx="4872617" cy="3891326"/>
+                    </a:xfrm>
+                    <a:prstGeom prst="rect">
+                      <a:avLst/>
+                    </a:prstGeom>
+                    <a:ln>
+                      <a:noFill/>
+                    </a:ln>
+                    <a:extLst>
+                      <a:ext uri="{53640926-AAD7-44D8-BBD7-CCE9431645EC}">
+                        <a14:shadowObscured xmlns:a14="http://schemas.microsoft.com/office/drawing/2010/main"/>
+                      </a:ext>
+                    </a:extLst>
+                  </pic:spPr>
+                </pic:pic>
+              </a:graphicData>
+            </a:graphic>
+          </wp:inline>
+        </w:drawing>
+      </w:r>
+    </w:p>
+    <w:p>
+      <w:pPr>
+        <w:pStyle w:val="Caption"/>
+      </w:pPr>
+      <w:r>
+        <w:t xml:space="preserve">Figuur </w:t>
+      </w:r>
+      <w:r>
+        <w:fldChar w:fldCharType="begin"/>
+      </w:r>
+      <w:r>
+        <w:instrText xml:space="preserve"> SEQ Figuur \* ARABIC </w:instrText>
+      </w:r>
+      <w:r>
+        <w:fldChar w:fldCharType="separate"/>
+      </w:r>
+      <w:r>
+        <w:rPr>
+          <w:noProof/>
+        </w:rPr>
+        <w:t>19</w:t>
+      </w:r>
+      <w:r>
+        <w:fldChar w:fldCharType="end"/>
+      </w:r>
+      <w:r>
+        <w:t xml:space="preserve"> Wireframe detailpagina projectleider</w:t>
+      </w:r>
+    </w:p>
+    <w:p>
+      <w:pPr>
+        <w:keepNext/>
+      </w:pPr>
+      <w:r>
+        <w:rPr>
+          <w:noProof/>
+        </w:rPr>
+        <w:lastRenderedPageBreak/>
+        <w:drawing>
+          <wp:inline distT="0" distB="0" distL="0" distR="0" wp14:anchorId="1E61E619" wp14:editId="03CCE269">
+            <wp:extent cx="3324225" cy="8476239"/>
+            <wp:effectExtent l="0" t="0" r="0" b="1270"/>
+            <wp:docPr id="37" name="Picture 37"/>
+            <wp:cNvGraphicFramePr>
+              <a:graphicFrameLocks xmlns:a="http://schemas.openxmlformats.org/drawingml/2006/main" noChangeAspect="1"/>
+            </wp:cNvGraphicFramePr>
+            <a:graphic xmlns:a="http://schemas.openxmlformats.org/drawingml/2006/main">
+              <a:graphicData uri="http://schemas.openxmlformats.org/drawingml/2006/picture">
+                <pic:pic xmlns:pic="http://schemas.openxmlformats.org/drawingml/2006/picture">
+                  <pic:nvPicPr>
+                    <pic:cNvPr id="1" name=""/>
+                    <pic:cNvPicPr/>
+                  </pic:nvPicPr>
+                  <pic:blipFill>
+                    <a:blip r:embed="rId24"/>
+                    <a:stretch>
+                      <a:fillRect/>
+                    </a:stretch>
+                  </pic:blipFill>
+                  <pic:spPr>
+                    <a:xfrm>
+                      <a:off x="0" y="0"/>
+                      <a:ext cx="3324225" cy="8476239"/>
+                    </a:xfrm>
+                    <a:prstGeom prst="rect">
+                      <a:avLst/>
+                    </a:prstGeom>
+                  </pic:spPr>
+                </pic:pic>
+              </a:graphicData>
+            </a:graphic>
+          </wp:inline>
+        </w:drawing>
+      </w:r>
+    </w:p>
+    <w:p>
+      <w:pPr>
+        <w:pStyle w:val="Caption"/>
+      </w:pPr>
+      <w:r>
+        <w:t xml:space="preserve">Figuur </w:t>
+      </w:r>
+      <w:r>
+        <w:fldChar w:fldCharType="begin"/>
+      </w:r>
+      <w:r>
+        <w:instrText xml:space="preserve"> SEQ Figuur \* ARABIC </w:instrText>
+      </w:r>
+      <w:r>
+        <w:fldChar w:fldCharType="separate"/>
+      </w:r>
+      <w:r>
+        <w:rPr>
+          <w:noProof/>
+        </w:rPr>
+        <w:t>20</w:t>
+      </w:r>
+      <w:r>
+        <w:fldChar w:fldCharType="end"/>
+      </w:r>
+      <w:r>
+        <w:t xml:space="preserve"> Wireframe pagina Belbin test</w:t>
       </w:r>
     </w:p>
     <w:sectPr>
-      <w:headerReference w:type="default" r:id="rId21"/>
-      <w:footerReference w:type="default" r:id="rId22"/>
+      <w:headerReference w:type="default" r:id="rId25"/>
+      <w:footerReference w:type="default" r:id="rId26"/>
       <w:pgSz w:w="11906" w:h="16838"/>
       <w:pgMar w:top="1417" w:right="1417" w:bottom="1417" w:left="1417" w:header="708" w:footer="708" w:gutter="0"/>
       <w:pgNumType w:start="1"/>
@@ -12466,7 +12640,7 @@
       </w:pPr>
     </w:pPrDefault>
   </w:docDefaults>
-  <w:latentStyles w:defLockedState="0" w:defUIPriority="0" w:defSemiHidden="0" w:defUnhideWhenUsed="0" w:defQFormat="0" w:count="375">
+  <w:latentStyles w:defLockedState="0" w:defUIPriority="0" w:defSemiHidden="0" w:defUnhideWhenUsed="0" w:defQFormat="0" w:count="376">
     <w:lsdException w:name="Normal" w:qFormat="1"/>
     <w:lsdException w:name="heading 1" w:uiPriority="9" w:qFormat="1"/>
     <w:lsdException w:name="heading 2" w:uiPriority="9" w:unhideWhenUsed="1" w:qFormat="1"/>
@@ -12572,7 +12746,7 @@
     <w:lsdException w:name="HTML Sample" w:semiHidden="1" w:unhideWhenUsed="1"/>
     <w:lsdException w:name="HTML Typewriter" w:semiHidden="1" w:unhideWhenUsed="1"/>
     <w:lsdException w:name="HTML Variable" w:semiHidden="1" w:unhideWhenUsed="1"/>
-    <w:lsdException w:name="Normal Table" w:semiHidden="1" w:uiPriority="99" w:unhideWhenUsed="1"/>
+    <w:lsdException w:name="Normal Table" w:uiPriority="99"/>
     <w:lsdException w:name="annotation subject" w:semiHidden="1" w:unhideWhenUsed="1"/>
     <w:lsdException w:name="No List" w:semiHidden="1" w:uiPriority="99" w:unhideWhenUsed="1"/>
     <w:lsdException w:name="Outline List 1" w:semiHidden="1" w:uiPriority="99" w:unhideWhenUsed="1"/>
@@ -12619,10 +12793,10 @@
     <w:lsdException w:name="Table Subtle 2" w:semiHidden="1" w:uiPriority="99" w:unhideWhenUsed="1"/>
     <w:lsdException w:name="Table Web 1" w:semiHidden="1" w:uiPriority="99" w:unhideWhenUsed="1"/>
     <w:lsdException w:name="Table Web 2" w:semiHidden="1" w:uiPriority="99" w:unhideWhenUsed="1"/>
-    <w:lsdException w:name="Table Web 3" w:semiHidden="1" w:uiPriority="99" w:unhideWhenUsed="1"/>
+    <w:lsdException w:name="Table Web 3" w:uiPriority="99"/>
     <w:lsdException w:name="Balloon Text" w:semiHidden="1" w:uiPriority="99" w:unhideWhenUsed="1"/>
     <w:lsdException w:name="Table Grid" w:uiPriority="99"/>
-    <w:lsdException w:name="Table Theme" w:semiHidden="1" w:uiPriority="99" w:unhideWhenUsed="1"/>
+    <w:lsdException w:name="Table Theme" w:uiPriority="99"/>
     <w:lsdException w:name="Placeholder Text" w:semiHidden="1" w:uiPriority="99"/>
     <w:lsdException w:name="No Spacing" w:uiPriority="1" w:qFormat="1"/>
     <w:lsdException w:name="Light Shading" w:uiPriority="60"/>
@@ -12842,6 +13016,7 @@
     <w:lsdException w:name="Smart Hyperlink" w:semiHidden="1" w:uiPriority="99" w:unhideWhenUsed="1"/>
     <w:lsdException w:name="Hashtag" w:semiHidden="1" w:uiPriority="99" w:unhideWhenUsed="1"/>
     <w:lsdException w:name="Unresolved Mention" w:semiHidden="1" w:uiPriority="99" w:unhideWhenUsed="1"/>
+    <w:lsdException w:name="Smart Link" w:semiHidden="1" w:uiPriority="99" w:unhideWhenUsed="1"/>
   </w:latentStyles>
   <w:style w:type="paragraph" w:default="1" w:styleId="Normal">
     <w:name w:val="Normal"/>
@@ -13483,6 +13658,18 @@
       <w:szCs w:val="18"/>
     </w:rPr>
   </w:style>
+  <w:style w:type="character" w:styleId="UnresolvedMention">
+    <w:name w:val="Unresolved Mention"/>
+    <w:basedOn w:val="DefaultParagraphFont"/>
+    <w:uiPriority w:val="99"/>
+    <w:semiHidden/>
+    <w:unhideWhenUsed/>
+    <w:rsid w:val="00FB42B3"/>
+    <w:rPr>
+      <w:color w:val="605E5C"/>
+      <w:shd w:val="clear" w:color="auto" w:fill="E1DFDD"/>
+    </w:rPr>
+  </w:style>
 </w:styles>
 </file>
 
@@ -13796,7 +13983,7 @@
 </file>
 
 <file path=customXml/itemProps2.xml><?xml version="1.0" encoding="utf-8"?>
-<ds:datastoreItem xmlns:ds="http://schemas.openxmlformats.org/officeDocument/2006/customXml" ds:itemID="{6FC1276B-4DD8-4064-A2D2-CB92B5DB74B6}">
+<ds:datastoreItem xmlns:ds="http://schemas.openxmlformats.org/officeDocument/2006/customXml" ds:itemID="{492AEAD4-E269-4CC4-8EC1-759E944A3C5B}">
   <ds:schemaRefs>
     <ds:schemaRef ds:uri="http://schemas.openxmlformats.org/officeDocument/2006/bibliography"/>
   </ds:schemaRefs>

</xml_diff>